<commit_message>
Updated class diagrams and worked on L4.
</commit_message>
<xml_diff>
--- a/Docs/DV1435 L4 Final Report.docx
+++ b/Docs/DV1435 L4 Final Report.docx
@@ -877,7 +877,13 @@
         <w:rPr>
           <w:lang w:val="en-US"/>
         </w:rPr>
-        <w:t>The following diagram describes the functionality in the system using a top-down style approach. The further up along the diagram one climbs, one will find more specifically game related components.</w:t>
+        <w:t>The following diagram describes the system’s final design.</w:t>
+      </w:r>
+      <w:r>
+        <w:rPr>
+          <w:lang w:val="en-US"/>
+        </w:rPr>
+        <w:t xml:space="preserve"> The red components are not yet implemented, and the yellow components are unfinished. </w:t>
       </w:r>
     </w:p>
     <w:p>
@@ -893,9 +899,9 @@
         </w:rPr>
         <w:drawing>
           <wp:inline distT="0" distB="0" distL="0" distR="0">
-            <wp:extent cx="5753100" cy="5953125"/>
+            <wp:extent cx="5753100" cy="5648325"/>
             <wp:effectExtent l="19050" t="0" r="0" b="0"/>
-            <wp:docPr id="15" name="Picture 15" descr="C:\Temp\thsi\Pacman\Docs\UML\ArchitectureOverviewDiagram.png"/>
+            <wp:docPr id="9" name="Picture 1" descr="C:\Temp\thsi\Pacman\Docs\UML\ClassOverviewDiagram.png"/>
             <wp:cNvGraphicFramePr>
               <a:graphicFrameLocks xmlns:a="http://schemas.openxmlformats.org/drawingml/2006/main" noChangeAspect="1"/>
             </wp:cNvGraphicFramePr>
@@ -903,109 +909,13 @@
               <a:graphicData uri="http://schemas.openxmlformats.org/drawingml/2006/picture">
                 <pic:pic xmlns:pic="http://schemas.openxmlformats.org/drawingml/2006/picture">
                   <pic:nvPicPr>
-                    <pic:cNvPr id="0" name="Picture 15" descr="C:\Temp\thsi\Pacman\Docs\UML\ArchitectureOverviewDiagram.png"/>
+                    <pic:cNvPr id="0" name="Picture 1" descr="C:\Temp\thsi\Pacman\Docs\UML\ClassOverviewDiagram.png"/>
                     <pic:cNvPicPr>
                       <a:picLocks noChangeAspect="1" noChangeArrowheads="1"/>
                     </pic:cNvPicPr>
                   </pic:nvPicPr>
                   <pic:blipFill>
                     <a:blip r:embed="rId8"/>
-                    <a:srcRect/>
-                    <a:stretch>
-                      <a:fillRect/>
-                    </a:stretch>
-                  </pic:blipFill>
-                  <pic:spPr bwMode="auto">
-                    <a:xfrm>
-                      <a:off x="0" y="0"/>
-                      <a:ext cx="5753100" cy="5953125"/>
-                    </a:xfrm>
-                    <a:prstGeom prst="rect">
-                      <a:avLst/>
-                    </a:prstGeom>
-                    <a:noFill/>
-                    <a:ln w="9525">
-                      <a:noFill/>
-                      <a:miter lim="800000"/>
-                      <a:headEnd/>
-                      <a:tailEnd/>
-                    </a:ln>
-                  </pic:spPr>
-                </pic:pic>
-              </a:graphicData>
-            </a:graphic>
-          </wp:inline>
-        </w:drawing>
-      </w:r>
-      <w:r>
-        <w:rPr>
-          <w:rStyle w:val="FootnoteReference"/>
-          <w:lang w:val="en-US"/>
-        </w:rPr>
-        <w:footnoteReference w:id="2"/>
-      </w:r>
-    </w:p>
-    <w:p>
-      <w:pPr>
-        <w:rPr>
-          <w:lang w:val="en-US"/>
-        </w:rPr>
-      </w:pPr>
-      <w:r>
-        <w:rPr>
-          <w:lang w:val="en-US"/>
-        </w:rPr>
-        <w:br w:type="page"/>
-      </w:r>
-    </w:p>
-    <w:p>
-      <w:pPr>
-        <w:pStyle w:val="Heading1"/>
-        <w:rPr>
-          <w:lang w:val="en-US"/>
-        </w:rPr>
-      </w:pPr>
-      <w:bookmarkStart w:id="2" w:name="_Toc323215579"/>
-      <w:r>
-        <w:rPr>
-          <w:lang w:val="en-US"/>
-        </w:rPr>
-        <w:lastRenderedPageBreak/>
-        <w:t>Description of components</w:t>
-      </w:r>
-      <w:bookmarkEnd w:id="2"/>
-    </w:p>
-    <w:p>
-      <w:pPr>
-        <w:pStyle w:val="Heading1"/>
-        <w:rPr>
-          <w:lang w:val="en-US"/>
-        </w:rPr>
-      </w:pPr>
-      <w:r>
-        <w:rPr>
-          <w:noProof/>
-          <w:lang w:eastAsia="sv-SE"/>
-        </w:rPr>
-        <w:drawing>
-          <wp:inline distT="0" distB="0" distL="0" distR="0">
-            <wp:extent cx="5753100" cy="5648325"/>
-            <wp:effectExtent l="19050" t="0" r="0" b="0"/>
-            <wp:docPr id="13" name="Picture 11" descr="C:\Temp\thsi\Pacman\Docs\UML\ClassOverviewDiagram.png"/>
-            <wp:cNvGraphicFramePr>
-              <a:graphicFrameLocks xmlns:a="http://schemas.openxmlformats.org/drawingml/2006/main" noChangeAspect="1"/>
-            </wp:cNvGraphicFramePr>
-            <a:graphic xmlns:a="http://schemas.openxmlformats.org/drawingml/2006/main">
-              <a:graphicData uri="http://schemas.openxmlformats.org/drawingml/2006/picture">
-                <pic:pic xmlns:pic="http://schemas.openxmlformats.org/drawingml/2006/picture">
-                  <pic:nvPicPr>
-                    <pic:cNvPr id="0" name="Picture 11" descr="C:\Temp\thsi\Pacman\Docs\UML\ClassOverviewDiagram.png"/>
-                    <pic:cNvPicPr>
-                      <a:picLocks noChangeAspect="1" noChangeArrowheads="1"/>
-                    </pic:cNvPicPr>
-                  </pic:nvPicPr>
-                  <pic:blipFill>
-                    <a:blip r:embed="rId9"/>
                     <a:srcRect/>
                     <a:stretch>
                       <a:fillRect/>
@@ -1035,11 +945,27 @@
       </w:r>
       <w:r>
         <w:rPr>
-          <w:rStyle w:val="FootnoteReference"/>
-          <w:lang w:val="en-US"/>
-        </w:rPr>
-        <w:footnoteReference w:id="3"/>
-      </w:r>
+          <w:lang w:val="en-US"/>
+        </w:rPr>
+        <w:br w:type="page"/>
+      </w:r>
+    </w:p>
+    <w:p>
+      <w:pPr>
+        <w:pStyle w:val="Heading2"/>
+        <w:rPr>
+          <w:lang w:val="en-US"/>
+        </w:rPr>
+      </w:pPr>
+      <w:bookmarkStart w:id="2" w:name="_Toc323215579"/>
+      <w:r>
+        <w:rPr>
+          <w:lang w:val="en-US"/>
+        </w:rPr>
+        <w:lastRenderedPageBreak/>
+        <w:t>Description of components</w:t>
+      </w:r>
+      <w:bookmarkEnd w:id="2"/>
     </w:p>
     <w:p>
       <w:pPr>
@@ -1371,9 +1297,9 @@
         <w:lastRenderedPageBreak/>
         <w:drawing>
           <wp:inline distT="0" distB="0" distL="0" distR="0">
-            <wp:extent cx="5753100" cy="4924425"/>
+            <wp:extent cx="5753100" cy="4933950"/>
             <wp:effectExtent l="19050" t="0" r="0" b="0"/>
-            <wp:docPr id="4" name="Picture 3" descr="C:\Temp\thsi\Pacman\Docs\UML\FrameworkClassDiagram.png"/>
+            <wp:docPr id="10" name="Picture 3" descr="C:\Temp\thsi\Pacman\Docs\UML\FrameworkClassDiagram.png"/>
             <wp:cNvGraphicFramePr>
               <a:graphicFrameLocks xmlns:a="http://schemas.openxmlformats.org/drawingml/2006/main" noChangeAspect="1"/>
             </wp:cNvGraphicFramePr>
@@ -1387,7 +1313,7 @@
                     </pic:cNvPicPr>
                   </pic:nvPicPr>
                   <pic:blipFill>
-                    <a:blip r:embed="rId10"/>
+                    <a:blip r:embed="rId9"/>
                     <a:srcRect/>
                     <a:stretch>
                       <a:fillRect/>
@@ -1396,7 +1322,7 @@
                   <pic:spPr bwMode="auto">
                     <a:xfrm>
                       <a:off x="0" y="0"/>
-                      <a:ext cx="5753100" cy="4924425"/>
+                      <a:ext cx="5753100" cy="4933950"/>
                     </a:xfrm>
                     <a:prstGeom prst="rect">
                       <a:avLst/>
@@ -1415,13 +1341,6 @@
           </wp:inline>
         </w:drawing>
       </w:r>
-      <w:r>
-        <w:rPr>
-          <w:rStyle w:val="FootnoteReference"/>
-          <w:lang w:val="en-US"/>
-        </w:rPr>
-        <w:footnoteReference w:id="4"/>
-      </w:r>
     </w:p>
     <w:p>
       <w:pPr>
@@ -1586,20 +1505,20 @@
         <w:rPr>
           <w:lang w:val="en-US"/>
         </w:rPr>
-        <w:t>ModelObj</w:t>
-      </w:r>
-      <w:r>
-        <w:rPr>
-          <w:lang w:val="en-US"/>
-        </w:rPr>
-        <w:br/>
-      </w:r>
-      <w:r>
-        <w:rPr>
-          <w:i/>
-          <w:lang w:val="en-US"/>
-        </w:rPr>
-        <w:t>A 3D model loaded from a model file.</w:t>
+        <w:t>StaticModelData</w:t>
+      </w:r>
+      <w:r>
+        <w:rPr>
+          <w:lang w:val="en-US"/>
+        </w:rPr>
+        <w:br/>
+      </w:r>
+      <w:r>
+        <w:rPr>
+          <w:i/>
+          <w:lang w:val="en-US"/>
+        </w:rPr>
+        <w:t>A struct-like class that contains the mesh data for a 3D object.</w:t>
       </w:r>
     </w:p>
     <w:p>
@@ -1617,20 +1536,51 @@
         <w:rPr>
           <w:lang w:val="en-US"/>
         </w:rPr>
-        <w:t>Sprite</w:t>
-      </w:r>
-      <w:r>
-        <w:rPr>
-          <w:lang w:val="en-US"/>
-        </w:rPr>
-        <w:br/>
-      </w:r>
-      <w:r>
-        <w:rPr>
-          <w:i/>
-          <w:lang w:val="en-US"/>
-        </w:rPr>
-        <w:t>Manages a 2D HUD image.</w:t>
+        <w:t>Material</w:t>
+      </w:r>
+      <w:r>
+        <w:rPr>
+          <w:lang w:val="en-US"/>
+        </w:rPr>
+        <w:br/>
+      </w:r>
+      <w:r>
+        <w:rPr>
+          <w:i/>
+          <w:lang w:val="en-US"/>
+        </w:rPr>
+        <w:t>Holds the material information for a 3D object.</w:t>
+      </w:r>
+    </w:p>
+    <w:p>
+      <w:pPr>
+        <w:pStyle w:val="ListParagraph"/>
+        <w:numPr>
+          <w:ilvl w:val="0"/>
+          <w:numId w:val="2"/>
+        </w:numPr>
+        <w:rPr>
+          <w:lang w:val="en-US"/>
+        </w:rPr>
+      </w:pPr>
+      <w:r>
+        <w:rPr>
+          <w:lang w:val="en-US"/>
+        </w:rPr>
+        <w:t>Texture</w:t>
+      </w:r>
+      <w:r>
+        <w:rPr>
+          <w:lang w:val="en-US"/>
+        </w:rPr>
+        <w:br/>
+      </w:r>
+      <w:r>
+        <w:rPr>
+          <w:i/>
+          <w:lang w:val="en-US"/>
+        </w:rPr>
+        <w:t>Holds a texture for a 3D object.</w:t>
       </w:r>
     </w:p>
     <w:p>
@@ -1646,9 +1596,9 @@
         </w:rPr>
         <w:drawing>
           <wp:inline distT="0" distB="0" distL="0" distR="0">
-            <wp:extent cx="5743575" cy="1952625"/>
-            <wp:effectExtent l="19050" t="0" r="9525" b="0"/>
-            <wp:docPr id="5" name="Picture 4" descr="C:\Temp\thsi\Pacman\Docs\UML\ResourceClassDiagram.png"/>
+            <wp:extent cx="5753100" cy="3362325"/>
+            <wp:effectExtent l="19050" t="0" r="0" b="0"/>
+            <wp:docPr id="16" name="Picture 4" descr="C:\Temp\thsi\Pacman\Docs\UML\ResourceClassDiagram.png"/>
             <wp:cNvGraphicFramePr>
               <a:graphicFrameLocks xmlns:a="http://schemas.openxmlformats.org/drawingml/2006/main" noChangeAspect="1"/>
             </wp:cNvGraphicFramePr>
@@ -1662,7 +1612,7 @@
                     </pic:cNvPicPr>
                   </pic:nvPicPr>
                   <pic:blipFill>
-                    <a:blip r:embed="rId11"/>
+                    <a:blip r:embed="rId10"/>
                     <a:srcRect/>
                     <a:stretch>
                       <a:fillRect/>
@@ -1671,7 +1621,7 @@
                   <pic:spPr bwMode="auto">
                     <a:xfrm>
                       <a:off x="0" y="0"/>
-                      <a:ext cx="5743575" cy="1952625"/>
+                      <a:ext cx="5753100" cy="3362325"/>
                     </a:xfrm>
                     <a:prstGeom prst="rect">
                       <a:avLst/>
@@ -1690,13 +1640,6 @@
           </wp:inline>
         </w:drawing>
       </w:r>
-      <w:r>
-        <w:rPr>
-          <w:rStyle w:val="FootnoteReference"/>
-          <w:lang w:val="en-US"/>
-        </w:rPr>
-        <w:footnoteReference w:id="5"/>
-      </w:r>
     </w:p>
     <w:p>
       <w:pPr>
@@ -1762,6 +1705,12 @@
         <w:rPr>
           <w:lang w:val="en-US"/>
         </w:rPr>
+        <w:t>Morph</w:t>
+      </w:r>
+      <w:r>
+        <w:rPr>
+          <w:lang w:val="en-US"/>
+        </w:rPr>
         <w:t>Animation</w:t>
       </w:r>
       <w:r>
@@ -1793,20 +1742,20 @@
         <w:rPr>
           <w:lang w:val="en-US"/>
         </w:rPr>
-        <w:t>ParticleSystem</w:t>
-      </w:r>
-      <w:r>
-        <w:rPr>
-          <w:lang w:val="en-US"/>
-        </w:rPr>
-        <w:br/>
-      </w:r>
-      <w:r>
-        <w:rPr>
-          <w:i/>
-          <w:lang w:val="en-US"/>
-        </w:rPr>
-        <w:t>A system of particles used to create various effects.</w:t>
+        <w:t>ModelObj</w:t>
+      </w:r>
+      <w:r>
+        <w:rPr>
+          <w:lang w:val="en-US"/>
+        </w:rPr>
+        <w:br/>
+      </w:r>
+      <w:r>
+        <w:rPr>
+          <w:i/>
+          <w:lang w:val="en-US"/>
+        </w:rPr>
+        <w:t>A representation of a 3D model from an .obj file.</w:t>
       </w:r>
     </w:p>
     <w:p>
@@ -1824,6 +1773,37 @@
         <w:rPr>
           <w:lang w:val="en-US"/>
         </w:rPr>
+        <w:t>ParticleSystem</w:t>
+      </w:r>
+      <w:r>
+        <w:rPr>
+          <w:lang w:val="en-US"/>
+        </w:rPr>
+        <w:br/>
+      </w:r>
+      <w:r>
+        <w:rPr>
+          <w:i/>
+          <w:lang w:val="en-US"/>
+        </w:rPr>
+        <w:t>A system of particles used to create various effects.</w:t>
+      </w:r>
+    </w:p>
+    <w:p>
+      <w:pPr>
+        <w:pStyle w:val="ListParagraph"/>
+        <w:numPr>
+          <w:ilvl w:val="0"/>
+          <w:numId w:val="2"/>
+        </w:numPr>
+        <w:rPr>
+          <w:lang w:val="en-US"/>
+        </w:rPr>
+      </w:pPr>
+      <w:r>
+        <w:rPr>
+          <w:lang w:val="en-US"/>
+        </w:rPr>
         <w:t>Camera</w:t>
       </w:r>
       <w:r>
@@ -1853,9 +1833,9 @@
         </w:rPr>
         <w:drawing>
           <wp:inline distT="0" distB="0" distL="0" distR="0">
-            <wp:extent cx="3200400" cy="2697026"/>
-            <wp:effectExtent l="19050" t="0" r="0" b="0"/>
-            <wp:docPr id="6" name="Picture 5" descr="C:\Temp\thsi\Pacman\Docs\UML\HelperClassDiagram.png"/>
+            <wp:extent cx="5076825" cy="5774469"/>
+            <wp:effectExtent l="19050" t="0" r="9525" b="0"/>
+            <wp:docPr id="19" name="Picture 7" descr="C:\Temp\thsi\Pacman\Docs\UML\HelperClassDiagram.png"/>
             <wp:cNvGraphicFramePr>
               <a:graphicFrameLocks xmlns:a="http://schemas.openxmlformats.org/drawingml/2006/main" noChangeAspect="1"/>
             </wp:cNvGraphicFramePr>
@@ -1863,13 +1843,13 @@
               <a:graphicData uri="http://schemas.openxmlformats.org/drawingml/2006/picture">
                 <pic:pic xmlns:pic="http://schemas.openxmlformats.org/drawingml/2006/picture">
                   <pic:nvPicPr>
-                    <pic:cNvPr id="0" name="Picture 5" descr="C:\Temp\thsi\Pacman\Docs\UML\HelperClassDiagram.png"/>
+                    <pic:cNvPr id="0" name="Picture 7" descr="C:\Temp\thsi\Pacman\Docs\UML\HelperClassDiagram.png"/>
                     <pic:cNvPicPr>
                       <a:picLocks noChangeAspect="1" noChangeArrowheads="1"/>
                     </pic:cNvPicPr>
                   </pic:nvPicPr>
                   <pic:blipFill>
-                    <a:blip r:embed="rId12"/>
+                    <a:blip r:embed="rId11"/>
                     <a:srcRect/>
                     <a:stretch>
                       <a:fillRect/>
@@ -1878,7 +1858,7 @@
                   <pic:spPr bwMode="auto">
                     <a:xfrm>
                       <a:off x="0" y="0"/>
-                      <a:ext cx="3200400" cy="2697026"/>
+                      <a:ext cx="5077242" cy="5774943"/>
                     </a:xfrm>
                     <a:prstGeom prst="rect">
                       <a:avLst/>
@@ -1896,13 +1876,6 @@
             </a:graphic>
           </wp:inline>
         </w:drawing>
-      </w:r>
-      <w:r>
-        <w:rPr>
-          <w:rStyle w:val="FootnoteReference"/>
-          <w:lang w:val="en-US"/>
-        </w:rPr>
-        <w:footnoteReference w:id="6"/>
       </w:r>
       <w:r>
         <w:rPr>
@@ -2195,7 +2168,7 @@
                     </pic:cNvPicPr>
                   </pic:nvPicPr>
                   <pic:blipFill>
-                    <a:blip r:embed="rId13"/>
+                    <a:blip r:embed="rId12"/>
                     <a:srcRect/>
                     <a:stretch>
                       <a:fillRect/>
@@ -2228,7 +2201,7 @@
           <w:rStyle w:val="FootnoteReference"/>
           <w:lang w:val="en-US"/>
         </w:rPr>
-        <w:footnoteReference w:id="7"/>
+        <w:footnoteReference w:id="2"/>
       </w:r>
     </w:p>
     <w:p>
@@ -2339,27 +2312,114 @@
         <w:rPr>
           <w:lang w:val="en-US"/>
         </w:rPr>
-        <w:t>Scene</w:t>
-      </w:r>
-      <w:r>
-        <w:rPr>
-          <w:lang w:val="en-US"/>
-        </w:rPr>
-        <w:br/>
-      </w:r>
-      <w:r>
-        <w:rPr>
-          <w:i/>
-          <w:lang w:val="en-US"/>
-        </w:rPr>
-        <w:t>The component that draws the actual game</w:t>
-      </w:r>
-      <w:r>
-        <w:rPr>
-          <w:i/>
-          <w:lang w:val="en-US"/>
-        </w:rPr>
-        <w:t>. Collects data from the model and presents it graphically.</w:t>
+        <w:t>HUD</w:t>
+      </w:r>
+      <w:r>
+        <w:rPr>
+          <w:lang w:val="en-US"/>
+        </w:rPr>
+        <w:br/>
+      </w:r>
+      <w:r>
+        <w:rPr>
+          <w:i/>
+          <w:lang w:val="en-US"/>
+        </w:rPr>
+        <w:t>Contains classes for rendering 2D graphics and different 2D game elements.</w:t>
+      </w:r>
+    </w:p>
+    <w:p>
+      <w:pPr>
+        <w:pStyle w:val="ListParagraph"/>
+        <w:numPr>
+          <w:ilvl w:val="1"/>
+          <w:numId w:val="2"/>
+        </w:numPr>
+        <w:rPr>
+          <w:lang w:val="en-US"/>
+        </w:rPr>
+      </w:pPr>
+      <w:r>
+        <w:rPr>
+          <w:lang w:val="en-US"/>
+        </w:rPr>
+        <w:lastRenderedPageBreak/>
+        <w:t>Sprite</w:t>
+      </w:r>
+      <w:r>
+        <w:rPr>
+          <w:lang w:val="en-US"/>
+        </w:rPr>
+        <w:br/>
+      </w:r>
+      <w:r>
+        <w:rPr>
+          <w:i/>
+          <w:lang w:val="en-US"/>
+        </w:rPr>
+        <w:t>A sprite is a wrapper around a texture, for rendering 2D images on screen.</w:t>
+      </w:r>
+    </w:p>
+    <w:p>
+      <w:pPr>
+        <w:pStyle w:val="ListParagraph"/>
+        <w:numPr>
+          <w:ilvl w:val="1"/>
+          <w:numId w:val="2"/>
+        </w:numPr>
+        <w:rPr>
+          <w:lang w:val="en-US"/>
+        </w:rPr>
+      </w:pPr>
+      <w:r>
+        <w:rPr>
+          <w:lang w:val="en-US"/>
+        </w:rPr>
+        <w:t>UISurface</w:t>
+      </w:r>
+      <w:r>
+        <w:rPr>
+          <w:lang w:val="en-US"/>
+        </w:rPr>
+        <w:br/>
+      </w:r>
+      <w:r>
+        <w:rPr>
+          <w:i/>
+          <w:lang w:val="en-US"/>
+        </w:rPr>
+        <w:t>A UISurface transforms sprites to the screen and allows rendering sprites within a defined area.</w:t>
+      </w:r>
+    </w:p>
+    <w:p>
+      <w:pPr>
+        <w:pStyle w:val="ListParagraph"/>
+        <w:numPr>
+          <w:ilvl w:val="1"/>
+          <w:numId w:val="2"/>
+        </w:numPr>
+        <w:rPr>
+          <w:lang w:val="en-US"/>
+        </w:rPr>
+      </w:pPr>
+      <w:r>
+        <w:rPr>
+          <w:lang w:val="en-US"/>
+        </w:rPr>
+        <w:t>Map</w:t>
+      </w:r>
+      <w:r>
+        <w:rPr>
+          <w:lang w:val="en-US"/>
+        </w:rPr>
+        <w:br/>
+      </w:r>
+      <w:r>
+        <w:rPr>
+          <w:i/>
+          <w:lang w:val="en-US"/>
+        </w:rPr>
+        <w:t xml:space="preserve">A map of the game, showing the level layout, where you are and optionally where the ghosts are. </w:t>
       </w:r>
     </w:p>
     <w:p>
@@ -2377,8 +2437,45 @@
         <w:rPr>
           <w:lang w:val="en-US"/>
         </w:rPr>
-        <w:lastRenderedPageBreak/>
-        <w:t>Ground</w:t>
+        <w:t>Scene</w:t>
+      </w:r>
+      <w:r>
+        <w:rPr>
+          <w:lang w:val="en-US"/>
+        </w:rPr>
+        <w:br/>
+      </w:r>
+      <w:r>
+        <w:rPr>
+          <w:i/>
+          <w:lang w:val="en-US"/>
+        </w:rPr>
+        <w:t>The component that draws the actual game</w:t>
+      </w:r>
+      <w:r>
+        <w:rPr>
+          <w:i/>
+          <w:lang w:val="en-US"/>
+        </w:rPr>
+        <w:t>. Collects data from the model and presents it graphically.</w:t>
+      </w:r>
+    </w:p>
+    <w:p>
+      <w:pPr>
+        <w:pStyle w:val="ListParagraph"/>
+        <w:numPr>
+          <w:ilvl w:val="0"/>
+          <w:numId w:val="2"/>
+        </w:numPr>
+        <w:rPr>
+          <w:lang w:val="en-US"/>
+        </w:rPr>
+      </w:pPr>
+      <w:r>
+        <w:rPr>
+          <w:lang w:val="en-US"/>
+        </w:rPr>
+        <w:t>Environment</w:t>
       </w:r>
       <w:r>
         <w:rPr>
@@ -2485,7 +2582,7 @@
                     </pic:cNvPicPr>
                   </pic:nvPicPr>
                   <pic:blipFill>
-                    <a:blip r:embed="rId14"/>
+                    <a:blip r:embed="rId13"/>
                     <a:srcRect/>
                     <a:stretch>
                       <a:fillRect/>
@@ -2518,7 +2615,7 @@
           <w:rStyle w:val="FootnoteReference"/>
           <w:lang w:val="en-US"/>
         </w:rPr>
-        <w:footnoteReference w:id="8"/>
+        <w:footnoteReference w:id="3"/>
       </w:r>
     </w:p>
     <w:p>
@@ -2563,11 +2660,12 @@
           <w:noProof/>
           <w:lang w:eastAsia="sv-SE"/>
         </w:rPr>
+        <w:lastRenderedPageBreak/>
         <w:drawing>
           <wp:inline distT="0" distB="0" distL="0" distR="0">
-            <wp:extent cx="5743575" cy="4029075"/>
-            <wp:effectExtent l="19050" t="0" r="9525" b="0"/>
-            <wp:docPr id="7" name="Picture 6" descr="C:\Temp\thsi\Pacman\Docs\UML\ViewClassDiagram.png"/>
+            <wp:extent cx="5753100" cy="4486275"/>
+            <wp:effectExtent l="19050" t="0" r="0" b="0"/>
+            <wp:docPr id="20" name="Picture 8" descr="C:\Temp\thsi\Pacman\Docs\UML\ViewClassDiagram.png"/>
             <wp:cNvGraphicFramePr>
               <a:graphicFrameLocks xmlns:a="http://schemas.openxmlformats.org/drawingml/2006/main" noChangeAspect="1"/>
             </wp:cNvGraphicFramePr>
@@ -2575,13 +2673,13 @@
               <a:graphicData uri="http://schemas.openxmlformats.org/drawingml/2006/picture">
                 <pic:pic xmlns:pic="http://schemas.openxmlformats.org/drawingml/2006/picture">
                   <pic:nvPicPr>
-                    <pic:cNvPr id="0" name="Picture 6" descr="C:\Temp\thsi\Pacman\Docs\UML\ViewClassDiagram.png"/>
+                    <pic:cNvPr id="0" name="Picture 8" descr="C:\Temp\thsi\Pacman\Docs\UML\ViewClassDiagram.png"/>
                     <pic:cNvPicPr>
                       <a:picLocks noChangeAspect="1" noChangeArrowheads="1"/>
                     </pic:cNvPicPr>
                   </pic:nvPicPr>
                   <pic:blipFill>
-                    <a:blip r:embed="rId15"/>
+                    <a:blip r:embed="rId14"/>
                     <a:srcRect/>
                     <a:stretch>
                       <a:fillRect/>
@@ -2590,7 +2688,7 @@
                   <pic:spPr bwMode="auto">
                     <a:xfrm>
                       <a:off x="0" y="0"/>
-                      <a:ext cx="5743575" cy="4029075"/>
+                      <a:ext cx="5753100" cy="4486275"/>
                     </a:xfrm>
                     <a:prstGeom prst="rect">
                       <a:avLst/>
@@ -2609,25 +2707,17 @@
           </wp:inline>
         </w:drawing>
       </w:r>
-      <w:r>
-        <w:rPr>
-          <w:rStyle w:val="FootnoteReference"/>
-          <w:lang w:val="en-US"/>
-        </w:rPr>
-        <w:footnoteReference w:id="9"/>
-      </w:r>
-    </w:p>
-    <w:p>
-      <w:pPr>
-        <w:rPr>
-          <w:lang w:val="en-US"/>
-        </w:rPr>
-      </w:pPr>
-      <w:r>
-        <w:rPr>
-          <w:lang w:val="en-US"/>
-        </w:rPr>
-        <w:lastRenderedPageBreak/>
+    </w:p>
+    <w:p>
+      <w:pPr>
+        <w:rPr>
+          <w:lang w:val="en-US"/>
+        </w:rPr>
+      </w:pPr>
+      <w:r>
+        <w:rPr>
+          <w:lang w:val="en-US"/>
+        </w:rPr>
         <w:t>The View package is the largest package in the system, responsible for all output to the user. This includes 2D rendering such as GUI and HUD elements, 3D rendering such as the actual Pacman game, and sound output, both in two and three dimensions.</w:t>
       </w:r>
       <w:r>
@@ -3106,7 +3196,7 @@
                     </pic:cNvPicPr>
                   </pic:nvPicPr>
                   <pic:blipFill>
-                    <a:blip r:embed="rId16"/>
+                    <a:blip r:embed="rId15"/>
                     <a:srcRect/>
                     <a:stretch>
                       <a:fillRect/>
@@ -3139,7 +3229,7 @@
           <w:rStyle w:val="FootnoteReference"/>
           <w:lang w:val="en-US"/>
         </w:rPr>
-        <w:footnoteReference w:id="10"/>
+        <w:footnoteReference w:id="4"/>
       </w:r>
     </w:p>
     <w:p>
@@ -3172,7 +3262,7 @@
                     </pic:cNvPicPr>
                   </pic:nvPicPr>
                   <pic:blipFill>
-                    <a:blip r:embed="rId17"/>
+                    <a:blip r:embed="rId16"/>
                     <a:srcRect/>
                     <a:stretch>
                       <a:fillRect/>
@@ -3205,7 +3295,7 @@
           <w:rStyle w:val="FootnoteReference"/>
           <w:lang w:val="en-US"/>
         </w:rPr>
-        <w:footnoteReference w:id="11"/>
+        <w:footnoteReference w:id="5"/>
       </w:r>
     </w:p>
     <w:p>
@@ -3259,7 +3349,7 @@
       </w:r>
     </w:p>
     <w:sectPr>
-      <w:footerReference w:type="default" r:id="rId18"/>
+      <w:footerReference w:type="default" r:id="rId17"/>
       <w:pgSz w:w="11906" w:h="16838"/>
       <w:pgMar w:top="1417" w:right="1417" w:bottom="1417" w:left="1417" w:header="708" w:footer="708" w:gutter="0"/>
       <w:cols w:space="708"/>
@@ -3315,7 +3405,7 @@
             <w:rPr>
               <w:noProof/>
             </w:rPr>
-            <w:t>1</w:t>
+            <w:t>11</w:t>
           </w:r>
         </w:fldSimple>
       </w:p>
@@ -3372,7 +3462,7 @@
         <w:rPr>
           <w:lang w:val="en-US"/>
         </w:rPr>
-        <w:t xml:space="preserve"> ArchitectureOverviewDiagram.png</w:t>
+        <w:t xml:space="preserve"> UIStateMachine.png</w:t>
       </w:r>
     </w:p>
   </w:footnote>
@@ -3394,7 +3484,7 @@
         <w:rPr>
           <w:lang w:val="en-US"/>
         </w:rPr>
-        <w:t xml:space="preserve"> ClassOverviewDiagram.png</w:t>
+        <w:t xml:space="preserve"> PacmanStateMachine.png</w:t>
       </w:r>
     </w:p>
   </w:footnote>
@@ -3416,143 +3506,11 @@
         <w:rPr>
           <w:lang w:val="en-US"/>
         </w:rPr>
-        <w:t xml:space="preserve"> FrameworkClassDiagram.png</w:t>
+        <w:t xml:space="preserve"> EnemyStateMachine.png</w:t>
       </w:r>
     </w:p>
   </w:footnote>
   <w:footnote w:id="5">
-    <w:p>
-      <w:pPr>
-        <w:pStyle w:val="FootnoteText"/>
-        <w:rPr>
-          <w:lang w:val="en-US"/>
-        </w:rPr>
-      </w:pPr>
-      <w:r>
-        <w:rPr>
-          <w:rStyle w:val="FootnoteReference"/>
-        </w:rPr>
-        <w:footnoteRef/>
-      </w:r>
-      <w:r>
-        <w:rPr>
-          <w:lang w:val="en-US"/>
-        </w:rPr>
-        <w:t xml:space="preserve"> ResourceClassDiagram.png</w:t>
-      </w:r>
-    </w:p>
-  </w:footnote>
-  <w:footnote w:id="6">
-    <w:p>
-      <w:pPr>
-        <w:pStyle w:val="FootnoteText"/>
-        <w:rPr>
-          <w:lang w:val="en-US"/>
-        </w:rPr>
-      </w:pPr>
-      <w:r>
-        <w:rPr>
-          <w:rStyle w:val="FootnoteReference"/>
-        </w:rPr>
-        <w:footnoteRef/>
-      </w:r>
-      <w:r>
-        <w:rPr>
-          <w:lang w:val="en-US"/>
-        </w:rPr>
-        <w:t xml:space="preserve"> HelperClassDiagram.png</w:t>
-      </w:r>
-    </w:p>
-  </w:footnote>
-  <w:footnote w:id="7">
-    <w:p>
-      <w:pPr>
-        <w:pStyle w:val="FootnoteText"/>
-        <w:rPr>
-          <w:lang w:val="en-US"/>
-        </w:rPr>
-      </w:pPr>
-      <w:r>
-        <w:rPr>
-          <w:rStyle w:val="FootnoteReference"/>
-        </w:rPr>
-        <w:footnoteRef/>
-      </w:r>
-      <w:r>
-        <w:rPr>
-          <w:lang w:val="en-US"/>
-        </w:rPr>
-        <w:t xml:space="preserve"> UIStateMachine.png</w:t>
-      </w:r>
-    </w:p>
-  </w:footnote>
-  <w:footnote w:id="8">
-    <w:p>
-      <w:pPr>
-        <w:pStyle w:val="FootnoteText"/>
-        <w:rPr>
-          <w:lang w:val="en-US"/>
-        </w:rPr>
-      </w:pPr>
-      <w:r>
-        <w:rPr>
-          <w:rStyle w:val="FootnoteReference"/>
-        </w:rPr>
-        <w:footnoteRef/>
-      </w:r>
-      <w:r>
-        <w:rPr>
-          <w:lang w:val="en-US"/>
-        </w:rPr>
-        <w:t xml:space="preserve"> PacmanStateMachine.png</w:t>
-      </w:r>
-    </w:p>
-  </w:footnote>
-  <w:footnote w:id="9">
-    <w:p>
-      <w:pPr>
-        <w:pStyle w:val="FootnoteText"/>
-        <w:rPr>
-          <w:lang w:val="en-US"/>
-        </w:rPr>
-      </w:pPr>
-      <w:r>
-        <w:rPr>
-          <w:rStyle w:val="FootnoteReference"/>
-        </w:rPr>
-        <w:footnoteRef/>
-      </w:r>
-      <w:r>
-        <w:rPr>
-          <w:lang w:val="en-US"/>
-        </w:rPr>
-        <w:t xml:space="preserve"> ViewClassDiagram.png</w:t>
-      </w:r>
-    </w:p>
-  </w:footnote>
-  <w:footnote w:id="10">
-    <w:p>
-      <w:pPr>
-        <w:pStyle w:val="FootnoteText"/>
-        <w:rPr>
-          <w:lang w:val="en-US"/>
-        </w:rPr>
-      </w:pPr>
-      <w:r>
-        <w:rPr>
-          <w:rStyle w:val="FootnoteReference"/>
-        </w:rPr>
-        <w:footnoteRef/>
-      </w:r>
-      <w:r>
-        <w:rPr>
-          <w:lang w:val="en-US"/>
-        </w:rPr>
-        <w:t xml:space="preserve"> EnemyStateMachine.png</w:t>
-      </w:r>
-    </w:p>
-  </w:footnote>
-  <w:footnote w:id="11">
     <w:p>
       <w:pPr>
         <w:pStyle w:val="FootnoteText"/>

</xml_diff>